<commit_message>
Ersatzteil-ID zu Thema-Bericht Platzhaltern hinzugefÃ¼gt
</commit_message>
<xml_diff>
--- a/templates/reports/thema_template.docx
+++ b/templates/reports/thema_template.docx
@@ -46,7 +46,27 @@
           <w:szCs w:val="36"/>
           <w:u w:val="single"/>
         </w:rPr>
-        <w:t>{{bestellung_id}}</w:t>
+        <w:t>{{</w:t>
+      </w:r>
+      <w:r>
+        <w:rPr>
+          <w:rFonts w:ascii="Arial" w:hAnsi="Arial" w:cs="Arial"/>
+          <w:b/>
+          <w:sz w:val="36"/>
+          <w:szCs w:val="36"/>
+          <w:u w:val="single"/>
+        </w:rPr>
+        <w:t>thema_id</w:t>
+      </w:r>
+      <w:r>
+        <w:rPr>
+          <w:rFonts w:ascii="Arial" w:hAnsi="Arial" w:cs="Arial"/>
+          <w:b/>
+          <w:sz w:val="36"/>
+          <w:szCs w:val="36"/>
+          <w:u w:val="single"/>
+        </w:rPr>
+        <w:t>}}</w:t>
       </w:r>
     </w:p>
     <w:p>
@@ -142,7 +162,7 @@
                 <w:sz w:val="28"/>
                 <w:szCs w:val="28"/>
               </w:rPr>
-              <w:t>bereich</w:t>
+              <w:t>thema_bereich</w:t>
             </w:r>
             <w:proofErr w:type="spellEnd"/>
             <w:r>
@@ -218,7 +238,7 @@
                 <w:sz w:val="28"/>
                 <w:szCs w:val="28"/>
               </w:rPr>
-              <w:t>gewerk</w:t>
+              <w:t>thema_gewerk</w:t>
             </w:r>
             <w:proofErr w:type="spellEnd"/>
             <w:r>
@@ -285,7 +305,25 @@
                 <w:sz w:val="28"/>
                 <w:szCs w:val="28"/>
               </w:rPr>
-              <w:t>{{Abteilung}}</w:t>
+              <w:t>{{</w:t>
+            </w:r>
+            <w:proofErr w:type="spellStart"/>
+            <w:r>
+              <w:rPr>
+                <w:rFonts w:ascii="Arial" w:hAnsi="Arial" w:cs="Arial"/>
+                <w:sz w:val="28"/>
+                <w:szCs w:val="28"/>
+              </w:rPr>
+              <w:t>thema_abteilung</w:t>
+            </w:r>
+            <w:proofErr w:type="spellEnd"/>
+            <w:r>
+              <w:rPr>
+                <w:rFonts w:ascii="Arial" w:hAnsi="Arial" w:cs="Arial"/>
+                <w:sz w:val="28"/>
+                <w:szCs w:val="28"/>
+              </w:rPr>
+              <w:t>}}</w:t>
             </w:r>
           </w:p>
         </w:tc>
@@ -343,7 +381,25 @@
                 <w:sz w:val="28"/>
                 <w:szCs w:val="28"/>
               </w:rPr>
-              <w:t>{{Status}}</w:t>
+              <w:t>{{</w:t>
+            </w:r>
+            <w:proofErr w:type="spellStart"/>
+            <w:r>
+              <w:rPr>
+                <w:rFonts w:ascii="Arial" w:hAnsi="Arial" w:cs="Arial"/>
+                <w:sz w:val="28"/>
+                <w:szCs w:val="28"/>
+              </w:rPr>
+              <w:t>thema_status</w:t>
+            </w:r>
+            <w:proofErr w:type="spellEnd"/>
+            <w:r>
+              <w:rPr>
+                <w:rFonts w:ascii="Arial" w:hAnsi="Arial" w:cs="Arial"/>
+                <w:sz w:val="28"/>
+                <w:szCs w:val="28"/>
+              </w:rPr>
+              <w:t>}}</w:t>
             </w:r>
           </w:p>
         </w:tc>
@@ -525,7 +581,111 @@
           <w:sz w:val="22"/>
           <w:szCs w:val="22"/>
         </w:rPr>
-        <w:t>bm.datum</w:t>
+        <w:t>bm.</w:t>
+      </w:r>
+      <w:r>
+        <w:rPr>
+          <w:rFonts w:ascii="Arial" w:hAnsi="Arial" w:cs="Arial"/>
+          <w:sz w:val="22"/>
+          <w:szCs w:val="22"/>
+        </w:rPr>
+        <w:t>datum</w:t>
+      </w:r>
+      <w:proofErr w:type="gramEnd"/>
+      <w:r>
+        <w:rPr>
+          <w:rFonts w:ascii="Arial" w:hAnsi="Arial" w:cs="Arial"/>
+          <w:sz w:val="22"/>
+          <w:szCs w:val="22"/>
+        </w:rPr>
+        <w:t>_formatiert</w:t>
+      </w:r>
+      <w:proofErr w:type="spellEnd"/>
+      <w:r>
+        <w:rPr>
+          <w:rFonts w:ascii="Arial" w:hAnsi="Arial" w:cs="Arial"/>
+          <w:sz w:val="22"/>
+          <w:szCs w:val="22"/>
+        </w:rPr>
+        <w:t>}}</w:t>
+      </w:r>
+      <w:r>
+        <w:rPr>
+          <w:rFonts w:ascii="Arial" w:hAnsi="Arial" w:cs="Arial"/>
+          <w:sz w:val="22"/>
+          <w:szCs w:val="22"/>
+        </w:rPr>
+        <w:t xml:space="preserve"> – </w:t>
+      </w:r>
+      <w:r>
+        <w:rPr>
+          <w:rFonts w:ascii="Arial" w:hAnsi="Arial" w:cs="Arial"/>
+          <w:sz w:val="22"/>
+          <w:szCs w:val="22"/>
+        </w:rPr>
+        <w:t>{{</w:t>
+      </w:r>
+      <w:proofErr w:type="spellStart"/>
+      <w:proofErr w:type="gramStart"/>
+      <w:r>
+        <w:rPr>
+          <w:rFonts w:ascii="Arial" w:hAnsi="Arial" w:cs="Arial"/>
+          <w:sz w:val="22"/>
+          <w:szCs w:val="22"/>
+        </w:rPr>
+        <w:t>bm.</w:t>
+      </w:r>
+      <w:r>
+        <w:rPr>
+          <w:rFonts w:ascii="Arial" w:hAnsi="Arial" w:cs="Arial"/>
+          <w:sz w:val="22"/>
+          <w:szCs w:val="22"/>
+        </w:rPr>
+        <w:t>mitarbeiter</w:t>
+      </w:r>
+      <w:proofErr w:type="gramEnd"/>
+      <w:r>
+        <w:rPr>
+          <w:rFonts w:ascii="Arial" w:hAnsi="Arial" w:cs="Arial"/>
+          <w:sz w:val="22"/>
+          <w:szCs w:val="22"/>
+        </w:rPr>
+        <w:t>_name</w:t>
+      </w:r>
+      <w:proofErr w:type="spellEnd"/>
+      <w:r>
+        <w:rPr>
+          <w:rFonts w:ascii="Arial" w:hAnsi="Arial" w:cs="Arial"/>
+          <w:sz w:val="22"/>
+          <w:szCs w:val="22"/>
+        </w:rPr>
+        <w:t>}}</w:t>
+      </w:r>
+      <w:r>
+        <w:rPr>
+          <w:rFonts w:ascii="Arial" w:hAnsi="Arial" w:cs="Arial"/>
+          <w:sz w:val="22"/>
+          <w:szCs w:val="22"/>
+        </w:rPr>
+        <w:t xml:space="preserve"> ● </w:t>
+      </w:r>
+      <w:r>
+        <w:rPr>
+          <w:rFonts w:ascii="Arial" w:hAnsi="Arial" w:cs="Arial"/>
+          <w:sz w:val="22"/>
+          <w:szCs w:val="22"/>
+        </w:rPr>
+        <w:t>{{</w:t>
+      </w:r>
+      <w:proofErr w:type="spellStart"/>
+      <w:proofErr w:type="gramStart"/>
+      <w:r>
+        <w:rPr>
+          <w:rFonts w:ascii="Arial" w:hAnsi="Arial" w:cs="Arial"/>
+          <w:sz w:val="22"/>
+          <w:szCs w:val="22"/>
+        </w:rPr>
+        <w:t>bm.taetigkeit</w:t>
       </w:r>
       <w:proofErr w:type="spellEnd"/>
       <w:proofErr w:type="gramEnd"/>
@@ -537,14 +697,27 @@
         </w:rPr>
         <w:t>}}</w:t>
       </w:r>
-      <w:r>
-        <w:rPr>
-          <w:rFonts w:ascii="Arial" w:hAnsi="Arial" w:cs="Arial"/>
-          <w:sz w:val="22"/>
-          <w:szCs w:val="22"/>
-        </w:rPr>
-        <w:t xml:space="preserve"> – </w:t>
-      </w:r>
+    </w:p>
+    <w:p>
+      <w:pPr>
+        <w:ind w:left="284"/>
+        <w:jc w:val="both"/>
+        <w:rPr>
+          <w:rFonts w:ascii="Arial" w:hAnsi="Arial" w:cs="Arial"/>
+          <w:sz w:val="12"/>
+          <w:szCs w:val="12"/>
+        </w:rPr>
+      </w:pPr>
+    </w:p>
+    <w:p>
+      <w:pPr>
+        <w:ind w:left="284" w:right="708"/>
+        <w:rPr>
+          <w:rFonts w:ascii="Arial" w:hAnsi="Arial" w:cs="Arial"/>
+          <w:sz w:val="22"/>
+          <w:szCs w:val="22"/>
+        </w:rPr>
+      </w:pPr>
       <w:r>
         <w:rPr>
           <w:rFonts w:ascii="Arial" w:hAnsi="Arial" w:cs="Arial"/>
@@ -561,93 +734,18 @@
           <w:sz w:val="22"/>
           <w:szCs w:val="22"/>
         </w:rPr>
-        <w:t>bm.mitarbeiter</w:t>
+        <w:t>bm.</w:t>
+      </w:r>
+      <w:r>
+        <w:rPr>
+          <w:rFonts w:ascii="Arial" w:hAnsi="Arial" w:cs="Arial"/>
+          <w:sz w:val="22"/>
+          <w:szCs w:val="22"/>
+        </w:rPr>
+        <w:t>bemerkung</w:t>
       </w:r>
       <w:proofErr w:type="spellEnd"/>
       <w:proofErr w:type="gramEnd"/>
-      <w:r>
-        <w:rPr>
-          <w:rFonts w:ascii="Arial" w:hAnsi="Arial" w:cs="Arial"/>
-          <w:sz w:val="22"/>
-          <w:szCs w:val="22"/>
-        </w:rPr>
-        <w:t>}}</w:t>
-      </w:r>
-      <w:r>
-        <w:rPr>
-          <w:rFonts w:ascii="Arial" w:hAnsi="Arial" w:cs="Arial"/>
-          <w:sz w:val="22"/>
-          <w:szCs w:val="22"/>
-        </w:rPr>
-        <w:t xml:space="preserve"> ● </w:t>
-      </w:r>
-      <w:r>
-        <w:rPr>
-          <w:rFonts w:ascii="Arial" w:hAnsi="Arial" w:cs="Arial"/>
-          <w:sz w:val="22"/>
-          <w:szCs w:val="22"/>
-        </w:rPr>
-        <w:t>{{</w:t>
-      </w:r>
-      <w:proofErr w:type="spellStart"/>
-      <w:proofErr w:type="gramStart"/>
-      <w:r>
-        <w:rPr>
-          <w:rFonts w:ascii="Arial" w:hAnsi="Arial" w:cs="Arial"/>
-          <w:sz w:val="22"/>
-          <w:szCs w:val="22"/>
-        </w:rPr>
-        <w:t>bm.taetigkeit</w:t>
-      </w:r>
-      <w:proofErr w:type="spellEnd"/>
-      <w:proofErr w:type="gramEnd"/>
-      <w:r>
-        <w:rPr>
-          <w:rFonts w:ascii="Arial" w:hAnsi="Arial" w:cs="Arial"/>
-          <w:sz w:val="22"/>
-          <w:szCs w:val="22"/>
-        </w:rPr>
-        <w:t>}}</w:t>
-      </w:r>
-    </w:p>
-    <w:p>
-      <w:pPr>
-        <w:ind w:left="284"/>
-        <w:jc w:val="both"/>
-        <w:rPr>
-          <w:rFonts w:ascii="Arial" w:hAnsi="Arial" w:cs="Arial"/>
-          <w:sz w:val="12"/>
-          <w:szCs w:val="12"/>
-        </w:rPr>
-      </w:pPr>
-    </w:p>
-    <w:p>
-      <w:pPr>
-        <w:ind w:left="284" w:right="708"/>
-        <w:rPr>
-          <w:rFonts w:ascii="Arial" w:hAnsi="Arial" w:cs="Arial"/>
-          <w:sz w:val="22"/>
-          <w:szCs w:val="22"/>
-        </w:rPr>
-      </w:pPr>
-      <w:r>
-        <w:rPr>
-          <w:rFonts w:ascii="Arial" w:hAnsi="Arial" w:cs="Arial"/>
-          <w:sz w:val="22"/>
-          <w:szCs w:val="22"/>
-        </w:rPr>
-        <w:t>{{</w:t>
-      </w:r>
-      <w:proofErr w:type="spellStart"/>
-      <w:r>
-        <w:rPr>
-          <w:rFonts w:ascii="Arial" w:hAnsi="Arial" w:cs="Arial"/>
-          <w:sz w:val="22"/>
-          <w:szCs w:val="22"/>
-        </w:rPr>
-        <w:t>bm.text</w:t>
-      </w:r>
-      <w:proofErr w:type="spellEnd"/>
       <w:r>
         <w:rPr>
           <w:rFonts w:ascii="Arial" w:hAnsi="Arial" w:cs="Arial"/>
@@ -1079,16 +1177,17 @@
     <w:tbl>
       <w:tblPr>
         <w:tblStyle w:val="Tabellenraster"/>
-        <w:tblW w:w="0" w:type="auto"/>
+        <w:tblW w:w="9492" w:type="dxa"/>
         <w:tblInd w:w="284" w:type="dxa"/>
+        <w:tblLayout w:type="fixed"/>
         <w:tblLook w:val="04A0" w:firstRow="1" w:lastRow="0" w:firstColumn="1" w:lastColumn="0" w:noHBand="0" w:noVBand="1"/>
       </w:tblPr>
       <w:tblGrid>
-        <w:gridCol w:w="1418"/>
-        <w:gridCol w:w="1127"/>
-        <w:gridCol w:w="3724"/>
-        <w:gridCol w:w="1554"/>
-        <w:gridCol w:w="1663"/>
+        <w:gridCol w:w="1270"/>
+        <w:gridCol w:w="1135"/>
+        <w:gridCol w:w="3827"/>
+        <w:gridCol w:w="1559"/>
+        <w:gridCol w:w="1701"/>
       </w:tblGrid>
       <w:tr>
         <w:trPr>
@@ -1124,10 +1223,26 @@
                 <w:sz w:val="20"/>
                 <w:szCs w:val="20"/>
               </w:rPr>
-              <w:t>pos.datum</w:t>
+              <w:t>pos.datu</w:t>
+            </w:r>
+            <w:r>
+              <w:rPr>
+                <w:rFonts w:ascii="Arial" w:hAnsi="Arial" w:cs="Arial"/>
+                <w:sz w:val="20"/>
+                <w:szCs w:val="20"/>
+              </w:rPr>
+              <w:t>m</w:t>
+            </w:r>
+            <w:proofErr w:type="gramEnd"/>
+            <w:r>
+              <w:rPr>
+                <w:rFonts w:ascii="Arial" w:hAnsi="Arial" w:cs="Arial"/>
+                <w:sz w:val="20"/>
+                <w:szCs w:val="20"/>
+              </w:rPr>
+              <w:t>_formatiert</w:t>
             </w:r>
             <w:proofErr w:type="spellEnd"/>
-            <w:proofErr w:type="gramEnd"/>
             <w:r>
               <w:rPr>
                 <w:rFonts w:ascii="Arial" w:hAnsi="Arial" w:cs="Arial"/>
@@ -1158,7 +1273,51 @@
                 <w:sz w:val="20"/>
                 <w:szCs w:val="20"/>
               </w:rPr>
-              <w:t>{{pos.id}}</w:t>
+              <w:t>{{</w:t>
+            </w:r>
+            <w:proofErr w:type="spellStart"/>
+            <w:proofErr w:type="gramStart"/>
+            <w:r>
+              <w:rPr>
+                <w:rFonts w:ascii="Arial" w:hAnsi="Arial" w:cs="Arial"/>
+                <w:sz w:val="20"/>
+                <w:szCs w:val="20"/>
+              </w:rPr>
+              <w:t>pos.</w:t>
+            </w:r>
+            <w:r>
+              <w:rPr>
+                <w:rFonts w:ascii="Arial" w:hAnsi="Arial" w:cs="Arial"/>
+                <w:sz w:val="20"/>
+                <w:szCs w:val="20"/>
+              </w:rPr>
+              <w:t>ersatzteil</w:t>
+            </w:r>
+            <w:proofErr w:type="gramEnd"/>
+            <w:r>
+              <w:rPr>
+                <w:rFonts w:ascii="Arial" w:hAnsi="Arial" w:cs="Arial"/>
+                <w:sz w:val="20"/>
+                <w:szCs w:val="20"/>
+              </w:rPr>
+              <w:t>_</w:t>
+            </w:r>
+            <w:r>
+              <w:rPr>
+                <w:rFonts w:ascii="Arial" w:hAnsi="Arial" w:cs="Arial"/>
+                <w:sz w:val="20"/>
+                <w:szCs w:val="20"/>
+              </w:rPr>
+              <w:t>id</w:t>
+            </w:r>
+            <w:proofErr w:type="spellEnd"/>
+            <w:r>
+              <w:rPr>
+                <w:rFonts w:ascii="Arial" w:hAnsi="Arial" w:cs="Arial"/>
+                <w:sz w:val="20"/>
+                <w:szCs w:val="20"/>
+              </w:rPr>
+              <w:t>}}</w:t>
             </w:r>
           </w:p>
         </w:tc>
@@ -1239,10 +1398,26 @@
                 <w:sz w:val="20"/>
                 <w:szCs w:val="20"/>
               </w:rPr>
-              <w:t>pos.bezeichnung</w:t>
+              <w:t>pos.</w:t>
+            </w:r>
+            <w:r>
+              <w:rPr>
+                <w:rFonts w:ascii="Arial" w:hAnsi="Arial" w:cs="Arial"/>
+                <w:sz w:val="20"/>
+                <w:szCs w:val="20"/>
+              </w:rPr>
+              <w:t>ersatzteil</w:t>
+            </w:r>
+            <w:proofErr w:type="gramEnd"/>
+            <w:r>
+              <w:rPr>
+                <w:rFonts w:ascii="Arial" w:hAnsi="Arial" w:cs="Arial"/>
+                <w:sz w:val="20"/>
+                <w:szCs w:val="20"/>
+              </w:rPr>
+              <w:t>_bezeichnung</w:t>
             </w:r>
             <w:proofErr w:type="spellEnd"/>
-            <w:proofErr w:type="gramEnd"/>
             <w:r>
               <w:rPr>
                 <w:rFonts w:ascii="Arial" w:hAnsi="Arial" w:cs="Arial"/>
@@ -1283,30 +1458,26 @@
                 <w:sz w:val="20"/>
                 <w:szCs w:val="20"/>
               </w:rPr>
-              <w:t>pos.menge</w:t>
-            </w:r>
-            <w:proofErr w:type="spellEnd"/>
-            <w:proofErr w:type="gramEnd"/>
+              <w:t>pos.</w:t>
+            </w:r>
             <w:r>
               <w:rPr>
                 <w:rFonts w:ascii="Arial" w:hAnsi="Arial" w:cs="Arial"/>
                 <w:sz w:val="20"/>
                 <w:szCs w:val="20"/>
               </w:rPr>
-              <w:t>}} {{</w:t>
-            </w:r>
-            <w:proofErr w:type="spellStart"/>
-            <w:proofErr w:type="gramStart"/>
+              <w:t>menge</w:t>
+            </w:r>
+            <w:proofErr w:type="gramEnd"/>
             <w:r>
               <w:rPr>
                 <w:rFonts w:ascii="Arial" w:hAnsi="Arial" w:cs="Arial"/>
                 <w:sz w:val="20"/>
                 <w:szCs w:val="20"/>
               </w:rPr>
-              <w:t>pos.einheit</w:t>
+              <w:t>_mit_einheit</w:t>
             </w:r>
             <w:proofErr w:type="spellEnd"/>
-            <w:proofErr w:type="gramEnd"/>
             <w:r>
               <w:rPr>
                 <w:rFonts w:ascii="Arial" w:hAnsi="Arial" w:cs="Arial"/>
@@ -1319,7 +1490,7 @@
         </w:tc>
         <w:tc>
           <w:tcPr>
-            <w:tcW w:w="1695" w:type="dxa"/>
+            <w:tcW w:w="1701" w:type="dxa"/>
           </w:tcPr>
           <w:p>
             <w:pPr>
@@ -1340,13 +1511,39 @@
               <w:t>{{</w:t>
             </w:r>
             <w:proofErr w:type="spellStart"/>
+            <w:proofErr w:type="gramStart"/>
             <w:r>
               <w:rPr>
                 <w:rFonts w:ascii="Arial" w:hAnsi="Arial" w:cs="Arial"/>
                 <w:sz w:val="20"/>
                 <w:szCs w:val="20"/>
               </w:rPr>
-              <w:t>pos.von</w:t>
+              <w:t>pos</w:t>
+            </w:r>
+            <w:r>
+              <w:rPr>
+                <w:rFonts w:ascii="Arial" w:hAnsi="Arial" w:cs="Arial"/>
+                <w:sz w:val="20"/>
+                <w:szCs w:val="20"/>
+              </w:rPr>
+              <w:t>.</w:t>
+            </w:r>
+            <w:r>
+              <w:rPr>
+                <w:rFonts w:ascii="Arial" w:hAnsi="Arial" w:cs="Arial"/>
+                <w:sz w:val="20"/>
+                <w:szCs w:val="20"/>
+              </w:rPr>
+              <w:t>verwendet</w:t>
+            </w:r>
+            <w:proofErr w:type="gramEnd"/>
+            <w:r>
+              <w:rPr>
+                <w:rFonts w:ascii="Arial" w:hAnsi="Arial" w:cs="Arial"/>
+                <w:sz w:val="20"/>
+                <w:szCs w:val="20"/>
+              </w:rPr>
+              <w:t>_von</w:t>
             </w:r>
             <w:proofErr w:type="spellEnd"/>
             <w:r>
@@ -4337,6 +4534,15 @@
 </file>
 
 <file path=customXml/item1.xml><?xml version="1.0" encoding="utf-8"?>
+<?mso-contentType ?>
+<FormTemplates xmlns="http://schemas.microsoft.com/sharepoint/v3/contenttype/forms">
+  <Display>DocumentLibraryForm</Display>
+  <Edit>DocumentLibraryForm</Edit>
+  <New>DocumentLibraryForm</New>
+</FormTemplates>
+</file>
+
+<file path=customXml/item2.xml><?xml version="1.0" encoding="utf-8"?>
 <ct:contentTypeSchema xmlns:ct="http://schemas.microsoft.com/office/2006/metadata/contentType" xmlns:ma="http://schemas.microsoft.com/office/2006/metadata/properties/metaAttributes" ct:_="" ma:_="" ma:contentTypeName="Dokument" ma:contentTypeID="0x010100B3C42ABB317CD449BF15B5D5A98612B8" ma:contentTypeVersion="15" ma:contentTypeDescription="Ein neues Dokument erstellen." ma:contentTypeScope="" ma:versionID="f095e9d459c7da85aeac45816f3410e9">
   <xsd:schema xmlns:xsd="http://www.w3.org/2001/XMLSchema" xmlns:xs="http://www.w3.org/2001/XMLSchema" xmlns:p="http://schemas.microsoft.com/office/2006/metadata/properties" xmlns:ns2="3bb5715b-c082-40b0-97d1-fc8b96b9c4d5" xmlns:ns3="2c3ae57b-b9ad-4fa0-9d4b-8939071ae4d9" targetNamespace="http://schemas.microsoft.com/office/2006/metadata/properties" ma:root="true" ma:fieldsID="dac0187ea9bdba8b5da0c102dae82676" ns2:_="" ns3:_="">
     <xsd:import namespace="3bb5715b-c082-40b0-97d1-fc8b96b9c4d5"/>
@@ -4571,16 +4777,11 @@
 </ct:contentTypeSchema>
 </file>
 
-<file path=customXml/item2.xml><?xml version="1.0" encoding="utf-8"?>
-<?mso-contentType ?>
-<FormTemplates xmlns="http://schemas.microsoft.com/sharepoint/v3/contenttype/forms">
-  <Display>DocumentLibraryForm</Display>
-  <Edit>DocumentLibraryForm</Edit>
-  <New>DocumentLibraryForm</New>
-</FormTemplates>
+<file path=customXml/item3.xml><?xml version="1.0" encoding="utf-8"?>
+<b:Sources xmlns:b="http://schemas.openxmlformats.org/officeDocument/2006/bibliography" xmlns="http://schemas.openxmlformats.org/officeDocument/2006/bibliography" SelectedStyle="\APASixthEditionOfficeOnline.xsl" StyleName="APA" Version="6"/>
 </file>
 
-<file path=customXml/item3.xml><?xml version="1.0" encoding="utf-8"?>
+<file path=customXml/item4.xml><?xml version="1.0" encoding="utf-8"?>
 <p:properties xmlns:p="http://schemas.microsoft.com/office/2006/metadata/properties" xmlns:xsi="http://www.w3.org/2001/XMLSchema-instance" xmlns:pc="http://schemas.microsoft.com/office/infopath/2007/PartnerControls">
   <documentManagement>
     <lcf76f155ced4ddcb4097134ff3c332f xmlns="3bb5715b-c082-40b0-97d1-fc8b96b9c4d5">
@@ -4591,11 +4792,15 @@
 </p:properties>
 </file>
 
-<file path=customXml/item4.xml><?xml version="1.0" encoding="utf-8"?>
-<b:Sources xmlns:b="http://schemas.openxmlformats.org/officeDocument/2006/bibliography" xmlns="http://schemas.openxmlformats.org/officeDocument/2006/bibliography" SelectedStyle="\APASixthEditionOfficeOnline.xsl" StyleName="APA" Version="6"/>
+<file path=customXml/itemProps1.xml><?xml version="1.0" encoding="utf-8"?>
+<ds:datastoreItem xmlns:ds="http://schemas.openxmlformats.org/officeDocument/2006/customXml" ds:itemID="{89913756-38C0-49DD-B4E5-4AE17C671007}">
+  <ds:schemaRefs>
+    <ds:schemaRef ds:uri="http://schemas.microsoft.com/sharepoint/v3/contenttype/forms"/>
+  </ds:schemaRefs>
+</ds:datastoreItem>
 </file>
 
-<file path=customXml/itemProps1.xml><?xml version="1.0" encoding="utf-8"?>
+<file path=customXml/itemProps2.xml><?xml version="1.0" encoding="utf-8"?>
 <ds:datastoreItem xmlns:ds="http://schemas.openxmlformats.org/officeDocument/2006/customXml" ds:itemID="{B9EC225A-E88E-4F39-A989-DF26F4671F18}">
   <ds:schemaRefs>
     <ds:schemaRef ds:uri="http://schemas.microsoft.com/office/2006/metadata/contentType"/>
@@ -4614,15 +4819,15 @@
 </ds:datastoreItem>
 </file>
 
-<file path=customXml/itemProps2.xml><?xml version="1.0" encoding="utf-8"?>
-<ds:datastoreItem xmlns:ds="http://schemas.openxmlformats.org/officeDocument/2006/customXml" ds:itemID="{89913756-38C0-49DD-B4E5-4AE17C671007}">
+<file path=customXml/itemProps3.xml><?xml version="1.0" encoding="utf-8"?>
+<ds:datastoreItem xmlns:ds="http://schemas.openxmlformats.org/officeDocument/2006/customXml" ds:itemID="{48C4BEDD-8538-4E4D-B934-71F06C7773A0}">
   <ds:schemaRefs>
-    <ds:schemaRef ds:uri="http://schemas.microsoft.com/sharepoint/v3/contenttype/forms"/>
+    <ds:schemaRef ds:uri="http://schemas.openxmlformats.org/officeDocument/2006/bibliography"/>
   </ds:schemaRefs>
 </ds:datastoreItem>
 </file>
 
-<file path=customXml/itemProps3.xml><?xml version="1.0" encoding="utf-8"?>
+<file path=customXml/itemProps4.xml><?xml version="1.0" encoding="utf-8"?>
 <ds:datastoreItem xmlns:ds="http://schemas.openxmlformats.org/officeDocument/2006/customXml" ds:itemID="{1527D09E-444E-429C-A62A-9603BC959A33}">
   <ds:schemaRefs>
     <ds:schemaRef ds:uri="http://schemas.microsoft.com/office/2006/metadata/properties"/>
@@ -4631,12 +4836,4 @@
     <ds:schemaRef ds:uri="2c3ae57b-b9ad-4fa0-9d4b-8939071ae4d9"/>
   </ds:schemaRefs>
 </ds:datastoreItem>
-</file>
-
-<file path=customXml/itemProps4.xml><?xml version="1.0" encoding="utf-8"?>
-<ds:datastoreItem xmlns:ds="http://schemas.openxmlformats.org/officeDocument/2006/customXml" ds:itemID="{48C4BEDD-8538-4E4D-B934-71F06C7773A0}">
-  <ds:schemaRefs>
-    <ds:schemaRef ds:uri="http://schemas.openxmlformats.org/officeDocument/2006/bibliography"/>
-  </ds:schemaRefs>
-</ds:datastoreItem>
 </file>
</xml_diff>

<commit_message>
Thema-Template aktualisiert mit Ersatzteil-ID Platzhalter
</commit_message>
<xml_diff>
--- a/templates/reports/thema_template.docx
+++ b/templates/reports/thema_template.docx
@@ -20,6 +20,7 @@
         <w:tabs>
           <w:tab w:val="left" w:pos="1080"/>
         </w:tabs>
+        <w:ind w:left="284"/>
         <w:rPr>
           <w:rFonts w:ascii="Arial" w:hAnsi="Arial" w:cs="Arial"/>
           <w:b/>
@@ -1103,7 +1104,6 @@
     <w:p>
       <w:pPr>
         <w:keepLines/>
-        <w:ind w:left="284"/>
         <w:jc w:val="both"/>
         <w:rPr>
           <w:rFonts w:ascii="Arial" w:hAnsi="Arial" w:cs="Arial"/>
@@ -1363,14 +1363,6 @@
               </w:rPr>
               <w:t>}}</w:t>
             </w:r>
-            <w:r>
-              <w:rPr>
-                <w:rFonts w:ascii="Arial" w:hAnsi="Arial" w:cs="Arial"/>
-                <w:sz w:val="20"/>
-                <w:szCs w:val="20"/>
-              </w:rPr>
-              <w:t xml:space="preserve"> -</w:t>
-            </w:r>
           </w:p>
           <w:p>
             <w:pPr>
@@ -1561,7 +1553,6 @@
     <w:p>
       <w:pPr>
         <w:keepLines/>
-        <w:ind w:left="284"/>
         <w:jc w:val="both"/>
         <w:rPr>
           <w:rFonts w:ascii="Arial" w:hAnsi="Arial" w:cs="Arial"/>
@@ -3997,6 +3988,7 @@
   <w:style w:type="character" w:default="1" w:styleId="Absatz-Standardschriftart">
     <w:name w:val="Default Paragraph Font"/>
     <w:uiPriority w:val="1"/>
+    <w:semiHidden/>
     <w:unhideWhenUsed/>
   </w:style>
   <w:style w:type="table" w:default="1" w:styleId="NormaleTabelle">
@@ -4534,15 +4526,6 @@
 </file>
 
 <file path=customXml/item1.xml><?xml version="1.0" encoding="utf-8"?>
-<?mso-contentType ?>
-<FormTemplates xmlns="http://schemas.microsoft.com/sharepoint/v3/contenttype/forms">
-  <Display>DocumentLibraryForm</Display>
-  <Edit>DocumentLibraryForm</Edit>
-  <New>DocumentLibraryForm</New>
-</FormTemplates>
-</file>
-
-<file path=customXml/item2.xml><?xml version="1.0" encoding="utf-8"?>
 <ct:contentTypeSchema xmlns:ct="http://schemas.microsoft.com/office/2006/metadata/contentType" xmlns:ma="http://schemas.microsoft.com/office/2006/metadata/properties/metaAttributes" ct:_="" ma:_="" ma:contentTypeName="Dokument" ma:contentTypeID="0x010100B3C42ABB317CD449BF15B5D5A98612B8" ma:contentTypeVersion="15" ma:contentTypeDescription="Ein neues Dokument erstellen." ma:contentTypeScope="" ma:versionID="f095e9d459c7da85aeac45816f3410e9">
   <xsd:schema xmlns:xsd="http://www.w3.org/2001/XMLSchema" xmlns:xs="http://www.w3.org/2001/XMLSchema" xmlns:p="http://schemas.microsoft.com/office/2006/metadata/properties" xmlns:ns2="3bb5715b-c082-40b0-97d1-fc8b96b9c4d5" xmlns:ns3="2c3ae57b-b9ad-4fa0-9d4b-8939071ae4d9" targetNamespace="http://schemas.microsoft.com/office/2006/metadata/properties" ma:root="true" ma:fieldsID="dac0187ea9bdba8b5da0c102dae82676" ns2:_="" ns3:_="">
     <xsd:import namespace="3bb5715b-c082-40b0-97d1-fc8b96b9c4d5"/>
@@ -4777,11 +4760,16 @@
 </ct:contentTypeSchema>
 </file>
 
-<file path=customXml/item3.xml><?xml version="1.0" encoding="utf-8"?>
-<b:Sources xmlns:b="http://schemas.openxmlformats.org/officeDocument/2006/bibliography" xmlns="http://schemas.openxmlformats.org/officeDocument/2006/bibliography" SelectedStyle="\APASixthEditionOfficeOnline.xsl" StyleName="APA" Version="6"/>
+<file path=customXml/item2.xml><?xml version="1.0" encoding="utf-8"?>
+<?mso-contentType ?>
+<FormTemplates xmlns="http://schemas.microsoft.com/sharepoint/v3/contenttype/forms">
+  <Display>DocumentLibraryForm</Display>
+  <Edit>DocumentLibraryForm</Edit>
+  <New>DocumentLibraryForm</New>
+</FormTemplates>
 </file>
 
-<file path=customXml/item4.xml><?xml version="1.0" encoding="utf-8"?>
+<file path=customXml/item3.xml><?xml version="1.0" encoding="utf-8"?>
 <p:properties xmlns:p="http://schemas.microsoft.com/office/2006/metadata/properties" xmlns:xsi="http://www.w3.org/2001/XMLSchema-instance" xmlns:pc="http://schemas.microsoft.com/office/infopath/2007/PartnerControls">
   <documentManagement>
     <lcf76f155ced4ddcb4097134ff3c332f xmlns="3bb5715b-c082-40b0-97d1-fc8b96b9c4d5">
@@ -4792,15 +4780,11 @@
 </p:properties>
 </file>
 
-<file path=customXml/itemProps1.xml><?xml version="1.0" encoding="utf-8"?>
-<ds:datastoreItem xmlns:ds="http://schemas.openxmlformats.org/officeDocument/2006/customXml" ds:itemID="{89913756-38C0-49DD-B4E5-4AE17C671007}">
-  <ds:schemaRefs>
-    <ds:schemaRef ds:uri="http://schemas.microsoft.com/sharepoint/v3/contenttype/forms"/>
-  </ds:schemaRefs>
-</ds:datastoreItem>
+<file path=customXml/item4.xml><?xml version="1.0" encoding="utf-8"?>
+<b:Sources xmlns:b="http://schemas.openxmlformats.org/officeDocument/2006/bibliography" xmlns="http://schemas.openxmlformats.org/officeDocument/2006/bibliography" SelectedStyle="\APASixthEditionOfficeOnline.xsl" StyleName="APA" Version="6"/>
 </file>
 
-<file path=customXml/itemProps2.xml><?xml version="1.0" encoding="utf-8"?>
+<file path=customXml/itemProps1.xml><?xml version="1.0" encoding="utf-8"?>
 <ds:datastoreItem xmlns:ds="http://schemas.openxmlformats.org/officeDocument/2006/customXml" ds:itemID="{B9EC225A-E88E-4F39-A989-DF26F4671F18}">
   <ds:schemaRefs>
     <ds:schemaRef ds:uri="http://schemas.microsoft.com/office/2006/metadata/contentType"/>
@@ -4819,15 +4803,15 @@
 </ds:datastoreItem>
 </file>
 
-<file path=customXml/itemProps3.xml><?xml version="1.0" encoding="utf-8"?>
-<ds:datastoreItem xmlns:ds="http://schemas.openxmlformats.org/officeDocument/2006/customXml" ds:itemID="{48C4BEDD-8538-4E4D-B934-71F06C7773A0}">
+<file path=customXml/itemProps2.xml><?xml version="1.0" encoding="utf-8"?>
+<ds:datastoreItem xmlns:ds="http://schemas.openxmlformats.org/officeDocument/2006/customXml" ds:itemID="{89913756-38C0-49DD-B4E5-4AE17C671007}">
   <ds:schemaRefs>
-    <ds:schemaRef ds:uri="http://schemas.openxmlformats.org/officeDocument/2006/bibliography"/>
+    <ds:schemaRef ds:uri="http://schemas.microsoft.com/sharepoint/v3/contenttype/forms"/>
   </ds:schemaRefs>
 </ds:datastoreItem>
 </file>
 
-<file path=customXml/itemProps4.xml><?xml version="1.0" encoding="utf-8"?>
+<file path=customXml/itemProps3.xml><?xml version="1.0" encoding="utf-8"?>
 <ds:datastoreItem xmlns:ds="http://schemas.openxmlformats.org/officeDocument/2006/customXml" ds:itemID="{1527D09E-444E-429C-A62A-9603BC959A33}">
   <ds:schemaRefs>
     <ds:schemaRef ds:uri="http://schemas.microsoft.com/office/2006/metadata/properties"/>
@@ -4836,4 +4820,12 @@
     <ds:schemaRef ds:uri="2c3ae57b-b9ad-4fa0-9d4b-8939071ae4d9"/>
   </ds:schemaRefs>
 </ds:datastoreItem>
+</file>
+
+<file path=customXml/itemProps4.xml><?xml version="1.0" encoding="utf-8"?>
+<ds:datastoreItem xmlns:ds="http://schemas.openxmlformats.org/officeDocument/2006/customXml" ds:itemID="{48C4BEDD-8538-4E4D-B934-71F06C7773A0}">
+  <ds:schemaRefs>
+    <ds:schemaRef ds:uri="http://schemas.openxmlformats.org/officeDocument/2006/bibliography"/>
+  </ds:schemaRefs>
+</ds:datastoreItem>
 </file>
</xml_diff>